<commit_message>
additional materials and revisions for dwind documentation
</commit_message>
<xml_diff>
--- a/docs/model_assumptions_wind/dwind_assumptions_2015_10_26_v3.docx
+++ b/docs/model_assumptions_wind/dwind_assumptions_2015_10_26_v3.docx
@@ -6,7 +6,7 @@
       <w:pPr>
         <w:pStyle w:val="Heading1"/>
       </w:pPr>
-      <w:bookmarkStart w:id="0" w:name="_Toc307504965"/>
+      <w:bookmarkStart w:id="0" w:name="_Toc307563708"/>
       <w:r>
         <w:t xml:space="preserve">1 </w:t>
       </w:r>
@@ -266,7 +266,7 @@
       <w:pPr>
         <w:pStyle w:val="Heading1"/>
       </w:pPr>
-      <w:bookmarkStart w:id="2" w:name="_Toc307504966"/>
+      <w:bookmarkStart w:id="2" w:name="_Toc307563709"/>
       <w:r>
         <w:t xml:space="preserve">2 </w:t>
       </w:r>
@@ -317,7 +317,7 @@
         <w:rPr>
           <w:noProof/>
         </w:rPr>
-        <w:instrText xml:space="preserve"> PAGEREF _Toc307504965 \h </w:instrText>
+        <w:instrText xml:space="preserve"> PAGEREF _Toc307563708 \h </w:instrText>
       </w:r>
       <w:r>
         <w:rPr>
@@ -376,7 +376,7 @@
         <w:rPr>
           <w:noProof/>
         </w:rPr>
-        <w:instrText xml:space="preserve"> PAGEREF _Toc307504966 \h </w:instrText>
+        <w:instrText xml:space="preserve"> PAGEREF _Toc307563709 \h </w:instrText>
       </w:r>
       <w:r>
         <w:rPr>
@@ -435,7 +435,7 @@
         <w:rPr>
           <w:noProof/>
         </w:rPr>
-        <w:instrText xml:space="preserve"> PAGEREF _Toc307504967 \h </w:instrText>
+        <w:instrText xml:space="preserve"> PAGEREF _Toc307563710 \h </w:instrText>
       </w:r>
       <w:r>
         <w:rPr>
@@ -475,6 +475,7 @@
       <w:r>
         <w:rPr>
           <w:noProof/>
+          <w:highlight w:val="lightGray"/>
         </w:rPr>
         <w:t>2.1 System Financing (Wind-Specific)</w:t>
       </w:r>
@@ -494,7 +495,7 @@
         <w:rPr>
           <w:noProof/>
         </w:rPr>
-        <w:instrText xml:space="preserve"> PAGEREF _Toc307504968 \h </w:instrText>
+        <w:instrText xml:space="preserve"> PAGEREF _Toc307563711 \h </w:instrText>
       </w:r>
       <w:r>
         <w:rPr>
@@ -553,7 +554,7 @@
         <w:rPr>
           <w:noProof/>
         </w:rPr>
-        <w:instrText xml:space="preserve"> PAGEREF _Toc307504969 \h </w:instrText>
+        <w:instrText xml:space="preserve"> PAGEREF _Toc307563712 \h </w:instrText>
       </w:r>
       <w:r>
         <w:rPr>
@@ -612,7 +613,7 @@
         <w:rPr>
           <w:noProof/>
         </w:rPr>
-        <w:instrText xml:space="preserve"> PAGEREF _Toc307504970 \h </w:instrText>
+        <w:instrText xml:space="preserve"> PAGEREF _Toc307563713 \h </w:instrText>
       </w:r>
       <w:r>
         <w:rPr>
@@ -671,7 +672,7 @@
         <w:rPr>
           <w:noProof/>
         </w:rPr>
-        <w:instrText xml:space="preserve"> PAGEREF _Toc307504971 \h </w:instrText>
+        <w:instrText xml:space="preserve"> PAGEREF _Toc307563714 \h </w:instrText>
       </w:r>
       <w:r>
         <w:rPr>
@@ -712,7 +713,15 @@
         <w:rPr>
           <w:noProof/>
         </w:rPr>
-        <w:t>2.6 Electricity Rates and Rate Escalations (Technology Agnostic)</w:t>
+        <w:t>2.5 Load Growth (Te</w:t>
+      </w:r>
+      <w:bookmarkStart w:id="3" w:name="_GoBack"/>
+      <w:bookmarkEnd w:id="3"/>
+      <w:r>
+        <w:rPr>
+          <w:noProof/>
+        </w:rPr>
+        <w:t>chnology Agnostic)</w:t>
       </w:r>
       <w:r>
         <w:rPr>
@@ -730,7 +739,7 @@
         <w:rPr>
           <w:noProof/>
         </w:rPr>
-        <w:instrText xml:space="preserve"> PAGEREF _Toc307504972 \h </w:instrText>
+        <w:instrText xml:space="preserve"> PAGEREF _Toc307563715 \h </w:instrText>
       </w:r>
       <w:r>
         <w:rPr>
@@ -747,7 +756,7 @@
         <w:rPr>
           <w:noProof/>
         </w:rPr>
-        <w:t>12</w:t>
+        <w:t>11</w:t>
       </w:r>
       <w:r>
         <w:rPr>
@@ -771,7 +780,7 @@
         <w:rPr>
           <w:noProof/>
         </w:rPr>
-        <w:t>2.7 Wind Incentives (Wind-Specific)</w:t>
+        <w:t>2.6 Electricity Rates and Rate Escalations (Technology Agnostic)</w:t>
       </w:r>
       <w:r>
         <w:rPr>
@@ -789,7 +798,7 @@
         <w:rPr>
           <w:noProof/>
         </w:rPr>
-        <w:instrText xml:space="preserve"> PAGEREF _Toc307504973 \h </w:instrText>
+        <w:instrText xml:space="preserve"> PAGEREF _Toc307563716 \h </w:instrText>
       </w:r>
       <w:r>
         <w:rPr>
@@ -806,7 +815,7 @@
         <w:rPr>
           <w:noProof/>
         </w:rPr>
-        <w:t>14</w:t>
+        <w:t>12</w:t>
       </w:r>
       <w:r>
         <w:rPr>
@@ -830,7 +839,7 @@
         <w:rPr>
           <w:noProof/>
         </w:rPr>
-        <w:t>2.9 Net Energy Metering Policies (Technology Agnostic)</w:t>
+        <w:t>2.7 Wind Incentives (Wind-Specific)</w:t>
       </w:r>
       <w:r>
         <w:rPr>
@@ -848,7 +857,7 @@
         <w:rPr>
           <w:noProof/>
         </w:rPr>
-        <w:instrText xml:space="preserve"> PAGEREF _Toc307504974 \h </w:instrText>
+        <w:instrText xml:space="preserve"> PAGEREF _Toc307563717 \h </w:instrText>
       </w:r>
       <w:r>
         <w:rPr>
@@ -865,7 +874,7 @@
         <w:rPr>
           <w:noProof/>
         </w:rPr>
-        <w:t>15</w:t>
+        <w:t>14</w:t>
       </w:r>
       <w:r>
         <w:rPr>
@@ -889,7 +898,7 @@
         <w:rPr>
           <w:noProof/>
         </w:rPr>
-        <w:t>2.10 Maximum Market Share Curves (Technology Agnostic)</w:t>
+        <w:t>2.9 Net Energy Metering Policies (Technology Agnostic)</w:t>
       </w:r>
       <w:r>
         <w:rPr>
@@ -907,7 +916,66 @@
         <w:rPr>
           <w:noProof/>
         </w:rPr>
-        <w:instrText xml:space="preserve"> PAGEREF _Toc307504975 \h </w:instrText>
+        <w:instrText xml:space="preserve"> PAGEREF _Toc307563718 \h </w:instrText>
+      </w:r>
+      <w:r>
+        <w:rPr>
+          <w:noProof/>
+        </w:rPr>
+      </w:r>
+      <w:r>
+        <w:rPr>
+          <w:noProof/>
+        </w:rPr>
+        <w:fldChar w:fldCharType="separate"/>
+      </w:r>
+      <w:r>
+        <w:rPr>
+          <w:noProof/>
+        </w:rPr>
+        <w:t>15</w:t>
+      </w:r>
+      <w:r>
+        <w:rPr>
+          <w:noProof/>
+        </w:rPr>
+        <w:fldChar w:fldCharType="end"/>
+      </w:r>
+    </w:p>
+    <w:p>
+      <w:pPr>
+        <w:pStyle w:val="TOC2"/>
+        <w:tabs>
+          <w:tab w:val="right" w:leader="dot" w:pos="8630"/>
+        </w:tabs>
+        <w:rPr>
+          <w:noProof/>
+          <w:lang w:eastAsia="ja-JP"/>
+        </w:rPr>
+      </w:pPr>
+      <w:r>
+        <w:rPr>
+          <w:noProof/>
+        </w:rPr>
+        <w:t>2.10 Maximum Market Share Curves (Technology Agnostic)</w:t>
+      </w:r>
+      <w:r>
+        <w:rPr>
+          <w:noProof/>
+        </w:rPr>
+        <w:tab/>
+      </w:r>
+      <w:r>
+        <w:rPr>
+          <w:noProof/>
+        </w:rPr>
+        <w:fldChar w:fldCharType="begin"/>
+      </w:r>
+      <w:r>
+        <w:rPr>
+          <w:noProof/>
+        </w:rPr>
+        <w:instrText xml:space="preserve"> PAGEREF _Toc307563719 \h </w:instrText>
       </w:r>
       <w:r>
         <w:rPr>
@@ -966,7 +1034,7 @@
         <w:rPr>
           <w:noProof/>
         </w:rPr>
-        <w:instrText xml:space="preserve"> PAGEREF _Toc307504976 \h </w:instrText>
+        <w:instrText xml:space="preserve"> PAGEREF _Toc307563720 \h </w:instrText>
       </w:r>
       <w:r>
         <w:rPr>
@@ -1002,7 +1070,7 @@
       <w:r>
         <w:br w:type="column"/>
       </w:r>
-      <w:bookmarkStart w:id="3" w:name="_Toc307504967"/>
+      <w:bookmarkStart w:id="4" w:name="_Toc307563710"/>
       <w:r>
         <w:lastRenderedPageBreak/>
         <w:t xml:space="preserve">2 </w:t>
@@ -1016,14 +1084,14 @@
       <w:r>
         <w:t>Adoption</w:t>
       </w:r>
-      <w:bookmarkEnd w:id="3"/>
+      <w:bookmarkEnd w:id="4"/>
     </w:p>
     <w:p>
       <w:pPr>
         <w:pStyle w:val="Heading2"/>
       </w:pPr>
-      <w:bookmarkStart w:id="4" w:name="_Toc307504968"/>
-      <w:commentRangeStart w:id="5"/>
+      <w:bookmarkStart w:id="5" w:name="_Toc307563711"/>
+      <w:commentRangeStart w:id="6"/>
       <w:r>
         <w:rPr>
           <w:highlight w:val="lightGray"/>
@@ -1042,7 +1110,7 @@
         </w:rPr>
         <w:t>Financing</w:t>
       </w:r>
-      <w:commentRangeEnd w:id="5"/>
+      <w:commentRangeEnd w:id="6"/>
       <w:r>
         <w:rPr>
           <w:rStyle w:val="CommentReference"/>
@@ -1052,7 +1120,7 @@
           <w:color w:val="auto"/>
           <w:highlight w:val="lightGray"/>
         </w:rPr>
-        <w:commentReference w:id="5"/>
+        <w:commentReference w:id="6"/>
       </w:r>
       <w:r>
         <w:rPr>
@@ -1060,7 +1128,7 @@
         </w:rPr>
         <w:t xml:space="preserve"> (Wind-Specific)</w:t>
       </w:r>
-      <w:bookmarkEnd w:id="4"/>
+      <w:bookmarkEnd w:id="5"/>
     </w:p>
     <w:p>
       <w:pPr>
@@ -1332,7 +1400,7 @@
       <w:r>
         <w:t xml:space="preserve">model years </w:t>
       </w:r>
-      <w:commentRangeStart w:id="6"/>
+      <w:commentRangeStart w:id="7"/>
       <w:r>
         <w:rPr>
           <w:color w:val="FF0000"/>
@@ -1501,7 +1569,7 @@
         <w:t>Discount Rate</w:t>
       </w:r>
     </w:p>
-    <w:commentRangeEnd w:id="6"/>
+    <w:commentRangeEnd w:id="7"/>
     <w:p>
       <w:pPr>
         <w:rPr>
@@ -1512,7 +1580,7 @@
         <w:rPr>
           <w:rStyle w:val="CommentReference"/>
         </w:rPr>
-        <w:commentReference w:id="6"/>
+        <w:commentReference w:id="7"/>
       </w:r>
     </w:p>
     <w:p>
@@ -2373,6 +2441,11 @@
       </w:r>
     </w:p>
     <w:p>
+      <w:pPr>
+        <w:rPr>
+          <w:color w:val="FF0000"/>
+        </w:rPr>
+      </w:pPr>
       <w:r>
         <w:rPr>
           <w:color w:val="FF0000"/>
@@ -2389,17 +2462,44 @@
         <w:rPr>
           <w:color w:val="FF0000"/>
         </w:rPr>
-        <w:t>… talking to existing lessors of wind (united wind?), reviewing historical lease terms for solar (research by Davidson, etc.)?</w:t>
+        <w:t>… talking to existing lessors of wind (united wind?), reviewing historical lease terms for solar (research by Davidson, etc.)</w:t>
+      </w:r>
+      <w:r>
+        <w:rPr>
+          <w:color w:val="FF0000"/>
+        </w:rPr>
+        <w:t xml:space="preserve">. </w:t>
       </w:r>
     </w:p>
     <w:p>
       <w:pPr>
+        <w:rPr>
+          <w:color w:val="FF0000"/>
+        </w:rPr>
+      </w:pPr>
+    </w:p>
+    <w:p>
+      <w:r>
+        <w:rPr>
+          <w:color w:val="FF0000"/>
+        </w:rPr>
+        <w:t xml:space="preserve">In addition, we plan to have our long-term financial projections reviewed by </w:t>
+      </w:r>
+      <w:r>
+        <w:rPr>
+          <w:color w:val="FF0000"/>
+        </w:rPr>
+        <w:t>other financial modeling experts within NREL’s Strategic Energy Analysis Center.</w:t>
+      </w:r>
+    </w:p>
+    <w:p>
+      <w:pPr>
         <w:pStyle w:val="Heading2"/>
       </w:pPr>
       <w:r>
         <w:br w:type="column"/>
       </w:r>
-      <w:bookmarkStart w:id="8" w:name="_Toc307504969"/>
+      <w:bookmarkStart w:id="8" w:name="_Toc307563712"/>
       <w:r>
         <w:t xml:space="preserve">2.2 </w:t>
       </w:r>
@@ -4340,42 +4440,36 @@
     <w:p/>
     <w:p>
       <w:r>
+        <w:t xml:space="preserve">NREL determined these costs through </w:t>
+      </w:r>
+      <w:r>
+        <w:t xml:space="preserve">a methodology described in detail in the </w:t>
+      </w:r>
+      <w:r>
+        <w:t>dGen</w:t>
+      </w:r>
+      <w:r>
+        <w:t xml:space="preserve"> documentation </w:t>
+      </w:r>
+      <w:r>
+        <w:t xml:space="preserve"> (Appendix B, Section B4)</w:t>
+      </w:r>
+      <w:r>
+        <w:t xml:space="preserve"> </w:t>
+      </w:r>
+      <w:r>
+        <w:t>(</w:t>
+      </w:r>
+      <w:commentRangeStart w:id="9"/>
+      <w:r>
+        <w:t>Sigrin et al., 2015</w:t>
+      </w:r>
+      <w:commentRangeEnd w:id="9"/>
+      <w:r>
         <w:rPr>
           <w:rStyle w:val="CommentReference"/>
         </w:rPr>
         <w:commentReference w:id="9"/>
-      </w:r>
-      <w:r>
-        <w:t xml:space="preserve">NREL determined these costs through </w:t>
-      </w:r>
-      <w:r>
-        <w:t xml:space="preserve">a methodology described in detail in the </w:t>
-      </w:r>
-      <w:r>
-        <w:t>dGen</w:t>
-      </w:r>
-      <w:r>
-        <w:t xml:space="preserve"> documentation </w:t>
-      </w:r>
-      <w:r>
-        <w:t xml:space="preserve"> (Appendix B, Section B4)</w:t>
-      </w:r>
-      <w:r>
-        <w:t xml:space="preserve"> </w:t>
-      </w:r>
-      <w:r>
-        <w:t>(</w:t>
-      </w:r>
-      <w:commentRangeStart w:id="10"/>
-      <w:r>
-        <w:t>Sigrin et al., 2015</w:t>
-      </w:r>
-      <w:commentRangeEnd w:id="10"/>
-      <w:r>
-        <w:rPr>
-          <w:rStyle w:val="CommentReference"/>
-        </w:rPr>
-        <w:commentReference w:id="10"/>
       </w:r>
       <w:r>
         <w:t xml:space="preserve">). In summary, </w:t>
@@ -4434,7 +4528,7 @@
           <w:numId w:val="10"/>
         </w:numPr>
       </w:pPr>
-      <w:commentRangeStart w:id="11"/>
+      <w:commentRangeStart w:id="10"/>
       <w:r>
         <w:rPr>
           <w:color w:val="FF0000"/>
@@ -4444,12 +4538,12 @@
       <w:r>
         <w:t xml:space="preserve"> </w:t>
       </w:r>
-      <w:commentRangeEnd w:id="11"/>
+      <w:commentRangeEnd w:id="10"/>
       <w:r>
         <w:rPr>
           <w:rStyle w:val="CommentReference"/>
         </w:rPr>
-        <w:commentReference w:id="11"/>
+        <w:commentReference w:id="10"/>
       </w:r>
       <w:r>
         <w:t>.</w:t>
@@ -4469,7 +4563,7 @@
       <w:r>
         <w:t xml:space="preserve"> Industry sources for data included: </w:t>
       </w:r>
-      <w:commentRangeStart w:id="12"/>
+      <w:commentRangeStart w:id="11"/>
       <w:r>
         <w:rPr>
           <w:color w:val="FF0000"/>
@@ -4479,12 +4573,12 @@
       <w:r>
         <w:t xml:space="preserve"> </w:t>
       </w:r>
-      <w:commentRangeEnd w:id="12"/>
+      <w:commentRangeEnd w:id="11"/>
       <w:r>
         <w:rPr>
           <w:rStyle w:val="CommentReference"/>
         </w:rPr>
-        <w:commentReference w:id="12"/>
+        <w:commentReference w:id="11"/>
       </w:r>
       <w:r>
         <w:t>.</w:t>
@@ -4532,13 +4626,31 @@
         <w:rPr>
           <w:color w:val="FF0000"/>
         </w:rPr>
-        <w:t>[ need to come up with a justification for this ]</w:t>
+        <w:t xml:space="preserve">[ need to come up </w:t>
       </w:r>
       <w:r>
         <w:rPr>
           <w:color w:val="FF0000"/>
         </w:rPr>
-        <w:t xml:space="preserve"> [ learning curves?]</w:t>
+        <w:t>explanation for how we have or will set these future cost projections</w:t>
+      </w:r>
+      <w:r>
+        <w:rPr>
+          <w:color w:val="FF0000"/>
+        </w:rPr>
+        <w:t xml:space="preserve"> ]</w:t>
+      </w:r>
+      <w:r>
+        <w:rPr>
+          <w:color w:val="FF0000"/>
+        </w:rPr>
+        <w:t xml:space="preserve"> </w:t>
+      </w:r>
+      <w:r>
+        <w:rPr>
+          <w:color w:val="FF0000"/>
+        </w:rPr>
+        <w:t xml:space="preserve">[ can break this discussion up by </w:t>
       </w:r>
     </w:p>
     <w:p>
@@ -4642,7 +4754,7 @@
       <w:r>
         <w:br w:type="column"/>
       </w:r>
-      <w:bookmarkStart w:id="13" w:name="_Toc307504970"/>
+      <w:bookmarkStart w:id="12" w:name="_Toc307563713"/>
       <w:r>
         <w:t>2.</w:t>
       </w:r>
@@ -4667,7 +4779,7 @@
       <w:r>
         <w:t xml:space="preserve"> (Wind-Specific)</w:t>
       </w:r>
-      <w:bookmarkEnd w:id="13"/>
+      <w:bookmarkEnd w:id="12"/>
     </w:p>
     <w:p>
       <w:pPr>
@@ -4699,19 +4811,19 @@
       <w:r>
         <w:t xml:space="preserve">Both of these costs are treated as fixed annual costs and given in terms of the $/kw. </w:t>
       </w:r>
-      <w:commentRangeStart w:id="14"/>
+      <w:commentRangeStart w:id="13"/>
       <w:r>
         <w:rPr>
           <w:color w:val="FF0000"/>
         </w:rPr>
         <w:t>The model assumes no variable  O&amp;M costs because … .</w:t>
       </w:r>
-      <w:commentRangeEnd w:id="14"/>
+      <w:commentRangeEnd w:id="13"/>
       <w:r>
         <w:rPr>
           <w:rStyle w:val="CommentReference"/>
         </w:rPr>
-        <w:commentReference w:id="14"/>
+        <w:commentReference w:id="13"/>
       </w:r>
       <w:r>
         <w:t xml:space="preserve"> Fixed O&amp;M costs </w:t>
@@ -6466,7 +6578,7 @@
       </w:r>
     </w:p>
     <w:p>
-      <w:commentRangeStart w:id="15"/>
+      <w:commentRangeStart w:id="14"/>
       <w:r>
         <w:t xml:space="preserve">In order to better support the caveats noted above, we plan to perform a second round of O&amp;M data collection and interviews, focused primarily on the extreme sizes (2.5-5 kw and 750-1500 kw), where initial empirical support was lacking. In addition, if we </w:t>
       </w:r>
@@ -6491,12 +6603,12 @@
       <w:r>
         <w:t>it separate regressions for each subset of data.</w:t>
       </w:r>
-      <w:commentRangeEnd w:id="15"/>
+      <w:commentRangeEnd w:id="14"/>
       <w:r>
         <w:rPr>
           <w:rStyle w:val="CommentReference"/>
         </w:rPr>
-        <w:commentReference w:id="15"/>
+        <w:commentReference w:id="14"/>
       </w:r>
     </w:p>
     <w:p>
@@ -6506,7 +6618,7 @@
       <w:r>
         <w:br w:type="column"/>
       </w:r>
-      <w:bookmarkStart w:id="16" w:name="_Toc307504971"/>
+      <w:bookmarkStart w:id="15" w:name="_Toc307563714"/>
       <w:r>
         <w:t>2.4</w:t>
       </w:r>
@@ -6522,7 +6634,7 @@
       <w:r>
         <w:t>(Wind-Specific)</w:t>
       </w:r>
-      <w:bookmarkEnd w:id="16"/>
+      <w:bookmarkEnd w:id="15"/>
     </w:p>
     <w:p>
       <w:pPr>
@@ -6585,7 +6697,7 @@
       <w:r>
         <w:t xml:space="preserve">of existing turbine power curves, spanning the range of turbine sizes used in the model. </w:t>
       </w:r>
-      <w:commentRangeStart w:id="17"/>
+      <w:commentRangeStart w:id="16"/>
       <w:r>
         <w:rPr>
           <w:color w:val="FF0000"/>
@@ -6595,12 +6707,12 @@
       <w:r>
         <w:t xml:space="preserve"> </w:t>
       </w:r>
-      <w:commentRangeEnd w:id="17"/>
+      <w:commentRangeEnd w:id="16"/>
       <w:r>
         <w:rPr>
           <w:rStyle w:val="CommentReference"/>
         </w:rPr>
-        <w:commentReference w:id="17"/>
+        <w:commentReference w:id="16"/>
       </w:r>
       <w:r>
         <w:t>.</w:t>
@@ -7083,9 +7195,41 @@
       <w:r>
         <w:t xml:space="preserve"> near term (</w:t>
       </w:r>
+      <w:commentRangeStart w:id="17"/>
+      <w:r>
+        <w:t>5 – 15 year</w:t>
+      </w:r>
+      <w:commentRangeEnd w:id="17"/>
+      <w:r>
+        <w:rPr>
+          <w:rStyle w:val="CommentReference"/>
+        </w:rPr>
+        <w:commentReference w:id="17"/>
+      </w:r>
+      <w:r>
+        <w:t>) and long term (</w:t>
+      </w:r>
+      <w:r>
+        <w:t>10 – 35)</w:t>
+      </w:r>
+      <w:r>
+        <w:t xml:space="preserve">. </w:t>
+      </w:r>
+      <w:r>
+        <w:t xml:space="preserve">These power curves were derived based assumptions about the maturity of existing technology at different turbine size classes, along with engineering judgment regarding the technical factors limiting future technology improvements.  </w:t>
+      </w:r>
+      <w:r>
+        <w:t>Refer to Appendix B, Section B2 of the</w:t>
+      </w:r>
+      <w:r>
+        <w:t xml:space="preserve"> dGen model documentation for a thorough </w:t>
+      </w:r>
+      <w:r>
+        <w:t xml:space="preserve">description of the methodology and assumptions used in development of these four power curves. </w:t>
+      </w:r>
       <w:commentRangeStart w:id="18"/>
       <w:r>
-        <w:t>5 – 15 year</w:t>
+        <w:t>The resulting near and far future power curves are described in the table below.</w:t>
       </w:r>
       <w:commentRangeEnd w:id="18"/>
       <w:r>
@@ -7093,30 +7237,6 @@
           <w:rStyle w:val="CommentReference"/>
         </w:rPr>
         <w:commentReference w:id="18"/>
-      </w:r>
-      <w:r>
-        <w:t>) and long term (</w:t>
-      </w:r>
-      <w:r>
-        <w:t>10 – 35)</w:t>
-      </w:r>
-      <w:r>
-        <w:t xml:space="preserve">. </w:t>
-      </w:r>
-      <w:r>
-        <w:t xml:space="preserve">These power curves were derived based assumptions about the maturity of existing technology at different turbine size classes, along with engineering judgment regarding the technical factors limiting future technology improvements.  </w:t>
-      </w:r>
-      <w:r>
-        <w:t>Refer to Appendix B, Section B2 of the</w:t>
-      </w:r>
-      <w:r>
-        <w:t xml:space="preserve"> dGen model documentation for a thorough </w:t>
-      </w:r>
-      <w:r>
-        <w:t xml:space="preserve">description of the methodology and assumptions used in development of these four power curves. </w:t>
-      </w:r>
-      <w:r>
-        <w:t>The resulting near and far future power curves are described in the table below.</w:t>
       </w:r>
     </w:p>
     <w:p>
@@ -15504,82 +15624,33 @@
       </w:r>
     </w:p>
     <w:p>
-      <w:pPr>
-        <w:rPr>
-          <w:rStyle w:val="Heading2Char"/>
-        </w:rPr>
-      </w:pPr>
-      <w:r>
-        <w:t xml:space="preserve">NREL has performed substantial work, grounded in </w:t>
-      </w:r>
-      <w:r>
-        <w:t xml:space="preserve">both </w:t>
-      </w:r>
-      <w:r>
-        <w:t>empirical data and experience</w:t>
-      </w:r>
-      <w:r>
-        <w:t>d</w:t>
-      </w:r>
-      <w:r>
-        <w:t xml:space="preserve"> engineering judgment, to develop the default assumptions for power curves a</w:t>
-      </w:r>
-      <w:r>
-        <w:t xml:space="preserve">nd power curve transitions. </w:t>
+      <w:r>
+        <w:t xml:space="preserve">NREL has performed substantial work, grounded in both empirical data and experienced engineering judgment, to develop the default assumptions for power curves and power curve transitions. </w:t>
       </w:r>
       <w:commentRangeStart w:id="22"/>
       <w:r>
-        <w:rPr>
-          <w:color w:val="FF0000"/>
-        </w:rPr>
-        <w:t>Nonetheless, t</w:t>
-      </w:r>
-      <w:r>
-        <w:rPr>
-          <w:color w:val="FF0000"/>
-        </w:rPr>
-        <w:t xml:space="preserve">o ensure </w:t>
-      </w:r>
-      <w:r>
-        <w:rPr>
-          <w:color w:val="FF0000"/>
-        </w:rPr>
-        <w:t>our full confidence in them,</w:t>
-      </w:r>
-      <w:r>
-        <w:rPr>
-          <w:color w:val="FF0000"/>
-        </w:rPr>
-        <w:t xml:space="preserve"> we plan to submit these assumptions to review </w:t>
-      </w:r>
-      <w:r>
-        <w:rPr>
-          <w:color w:val="FF0000"/>
-        </w:rPr>
-        <w:t>by a technical review committee.</w:t>
+        <w:t>Nonetheless, to ensure our full confidence in them, we plan to submit these assumptions to review by a technical review committee.</w:t>
       </w:r>
       <w:commentRangeEnd w:id="22"/>
       <w:r>
-        <w:rPr>
-          <w:rStyle w:val="CommentReference"/>
-        </w:rPr>
         <w:commentReference w:id="22"/>
       </w:r>
       <w:r>
         <w:br w:type="column"/>
       </w:r>
-      <w:r>
-        <w:rPr>
-          <w:rStyle w:val="Heading2Char"/>
-        </w:rPr>
+    </w:p>
+    <w:p>
+      <w:pPr>
+        <w:pStyle w:val="Heading2"/>
+      </w:pPr>
+      <w:bookmarkStart w:id="23" w:name="_Toc307563715"/>
+      <w:r>
         <w:t>2.5 Load Growth</w:t>
       </w:r>
       <w:r>
-        <w:rPr>
-          <w:rStyle w:val="Heading2Char"/>
-        </w:rPr>
         <w:t xml:space="preserve"> (Technology Agnostic)</w:t>
       </w:r>
+      <w:bookmarkEnd w:id="23"/>
     </w:p>
     <w:p>
       <w:pPr>
@@ -15805,7 +15876,7 @@
       <w:r>
         <w:br w:type="column"/>
       </w:r>
-      <w:bookmarkStart w:id="23" w:name="_Toc307504972"/>
+      <w:bookmarkStart w:id="24" w:name="_Toc307563716"/>
       <w:r>
         <w:t>2.6 Electricity Rates</w:t>
       </w:r>
@@ -15815,7 +15886,7 @@
       <w:r>
         <w:t xml:space="preserve"> (Technology Agnostic)</w:t>
       </w:r>
-      <w:bookmarkEnd w:id="23"/>
+      <w:bookmarkEnd w:id="24"/>
     </w:p>
     <w:p>
       <w:pPr>
@@ -15874,19 +15945,19 @@
       <w:r>
         <w:t xml:space="preserve"> (</w:t>
       </w:r>
-      <w:commentRangeStart w:id="24"/>
+      <w:commentRangeStart w:id="25"/>
       <w:r>
         <w:rPr>
           <w:color w:val="FF0000"/>
         </w:rPr>
         <w:t>OpenEI 2014</w:t>
       </w:r>
-      <w:commentRangeEnd w:id="24"/>
+      <w:commentRangeEnd w:id="25"/>
       <w:r>
         <w:rPr>
           <w:rStyle w:val="CommentReference"/>
         </w:rPr>
-        <w:commentReference w:id="24"/>
+        <w:commentReference w:id="25"/>
       </w:r>
       <w:r>
         <w:t>)</w:t>
@@ -15918,19 +15989,19 @@
       <w:r>
         <w:t xml:space="preserve"> from EIA 861 forms (</w:t>
       </w:r>
-      <w:commentRangeStart w:id="25"/>
+      <w:commentRangeStart w:id="26"/>
       <w:r>
         <w:rPr>
           <w:color w:val="FF0000"/>
         </w:rPr>
         <w:t>EIA 2015a</w:t>
       </w:r>
-      <w:commentRangeEnd w:id="25"/>
+      <w:commentRangeEnd w:id="26"/>
       <w:r>
         <w:rPr>
           <w:rStyle w:val="CommentReference"/>
         </w:rPr>
-        <w:commentReference w:id="25"/>
+        <w:commentReference w:id="26"/>
       </w:r>
       <w:r>
         <w:t>)</w:t>
@@ -15974,14 +16045,14 @@
           <w:numId w:val="22"/>
         </w:numPr>
       </w:pPr>
-      <w:commentRangeStart w:id="26"/>
+      <w:commentRangeStart w:id="27"/>
       <w:r>
         <w:t>AEO 2015</w:t>
       </w:r>
       <w:r>
         <w:t xml:space="preserve"> </w:t>
       </w:r>
-      <w:commentRangeEnd w:id="26"/>
+      <w:commentRangeEnd w:id="27"/>
       <w:r>
         <w:t xml:space="preserve">Reference Case </w:t>
       </w:r>
@@ -15989,7 +16060,7 @@
         <w:rPr>
           <w:rStyle w:val="CommentReference"/>
         </w:rPr>
-        <w:commentReference w:id="26"/>
+        <w:commentReference w:id="27"/>
       </w:r>
       <w:r>
         <w:t>(Constant after 2040)</w:t>
@@ -16013,7 +16084,7 @@
         <w:rPr>
           <w:rStyle w:val="CommentReference"/>
         </w:rPr>
-        <w:commentReference w:id="27"/>
+        <w:commentReference w:id="28"/>
       </w:r>
       <w:r>
         <w:t>(Projected after 2040)</w:t>
@@ -16040,7 +16111,7 @@
         <w:rPr>
           <w:rStyle w:val="CommentReference"/>
         </w:rPr>
-        <w:commentReference w:id="28"/>
+        <w:commentReference w:id="29"/>
       </w:r>
       <w:r>
         <w:t>(Constant after 2040)</w:t>
@@ -16067,7 +16138,7 @@
         <w:rPr>
           <w:rStyle w:val="CommentReference"/>
         </w:rPr>
-        <w:commentReference w:id="29"/>
+        <w:commentReference w:id="30"/>
       </w:r>
       <w:r>
         <w:t>(Projected after 2040)</w:t>
@@ -16113,20 +16184,20 @@
       <w:r>
         <w:t>projections (</w:t>
       </w:r>
-      <w:commentRangeStart w:id="30"/>
+      <w:commentRangeStart w:id="31"/>
       <w:r>
         <w:rPr>
           <w:color w:val="FF0000"/>
         </w:rPr>
         <w:t>add ref</w:t>
       </w:r>
-      <w:commentRangeEnd w:id="30"/>
+      <w:commentRangeEnd w:id="31"/>
       <w:r>
         <w:rPr>
           <w:rStyle w:val="CommentReference"/>
           <w:color w:val="FF0000"/>
         </w:rPr>
-        <w:commentReference w:id="30"/>
+        <w:commentReference w:id="31"/>
       </w:r>
       <w:r>
         <w:t xml:space="preserve">). </w:t>
@@ -16227,16 +16298,16 @@
       <w:r>
         <w:t xml:space="preserve">The default setting for rate escalations used by the dGen model is the </w:t>
       </w:r>
-      <w:commentRangeStart w:id="31"/>
+      <w:commentRangeStart w:id="32"/>
       <w:r>
         <w:t>AEO 2015 (Constant after 2040).</w:t>
       </w:r>
-      <w:commentRangeEnd w:id="31"/>
+      <w:commentRangeEnd w:id="32"/>
       <w:r>
         <w:rPr>
           <w:rStyle w:val="CommentReference"/>
         </w:rPr>
-        <w:commentReference w:id="31"/>
+        <w:commentReference w:id="32"/>
       </w:r>
       <w:r>
         <w:t xml:space="preserve"> Similarly to the load growth assumptions, this is an objective, well-informed basis for estimating future rate escalations in the US. Furthermore, compared to the </w:t>
@@ -16255,21 +16326,10 @@
       <w:pPr>
         <w:pStyle w:val="Heading4"/>
       </w:pPr>
-      <w:commentRangeStart w:id="32"/>
       <w:commentRangeStart w:id="33"/>
+      <w:commentRangeStart w:id="34"/>
       <w:r>
         <w:t>Planned Future Work</w:t>
-      </w:r>
-      <w:commentRangeEnd w:id="32"/>
-      <w:r>
-        <w:rPr>
-          <w:rStyle w:val="CommentReference"/>
-          <w:rFonts w:asciiTheme="minorHAnsi" w:eastAsiaTheme="minorEastAsia" w:hAnsiTheme="minorHAnsi" w:cstheme="minorBidi"/>
-          <w:b w:val="0"/>
-          <w:bCs w:val="0"/>
-          <w:color w:val="auto"/>
-        </w:rPr>
-        <w:commentReference w:id="32"/>
       </w:r>
       <w:commentRangeEnd w:id="33"/>
       <w:r>
@@ -16282,6 +16342,17 @@
         </w:rPr>
         <w:commentReference w:id="33"/>
       </w:r>
+      <w:commentRangeEnd w:id="34"/>
+      <w:r>
+        <w:rPr>
+          <w:rStyle w:val="CommentReference"/>
+          <w:rFonts w:asciiTheme="minorHAnsi" w:eastAsiaTheme="minorEastAsia" w:hAnsiTheme="minorHAnsi" w:cstheme="minorBidi"/>
+          <w:b w:val="0"/>
+          <w:bCs w:val="0"/>
+          <w:color w:val="auto"/>
+        </w:rPr>
+        <w:commentReference w:id="34"/>
+      </w:r>
     </w:p>
     <w:p>
       <w:r>
@@ -16296,7 +16367,7 @@
       <w:r>
         <w:br w:type="column"/>
       </w:r>
-      <w:bookmarkStart w:id="34" w:name="_Toc307504973"/>
+      <w:bookmarkStart w:id="35" w:name="_Toc307563717"/>
       <w:r>
         <w:t>2.</w:t>
       </w:r>
@@ -16312,7 +16383,7 @@
       <w:r>
         <w:t xml:space="preserve"> (Wind-Specific)</w:t>
       </w:r>
-      <w:bookmarkEnd w:id="34"/>
+      <w:bookmarkEnd w:id="35"/>
     </w:p>
     <w:p>
       <w:pPr>
@@ -16508,7 +16579,7 @@
       <w:r>
         <w:br w:type="column"/>
       </w:r>
-      <w:bookmarkStart w:id="35" w:name="_Toc307504974"/>
+      <w:bookmarkStart w:id="36" w:name="_Toc307563718"/>
       <w:r>
         <w:t>2.</w:t>
       </w:r>
@@ -16524,7 +16595,7 @@
       <w:r>
         <w:t xml:space="preserve"> (Technology Agnostic)</w:t>
       </w:r>
-      <w:bookmarkEnd w:id="35"/>
+      <w:bookmarkEnd w:id="36"/>
     </w:p>
     <w:p>
       <w:pPr>
@@ -16587,7 +16658,7 @@
       <w:r>
         <w:t xml:space="preserve">, derived from </w:t>
       </w:r>
-      <w:commentRangeStart w:id="36"/>
+      <w:commentRangeStart w:id="37"/>
       <w:r>
         <w:rPr>
           <w:color w:val="FF0000"/>
@@ -16603,12 +16674,12 @@
       <w:r>
         <w:t xml:space="preserve"> </w:t>
       </w:r>
-      <w:commentRangeEnd w:id="36"/>
+      <w:commentRangeEnd w:id="37"/>
       <w:r>
         <w:rPr>
           <w:rStyle w:val="CommentReference"/>
         </w:rPr>
-        <w:commentReference w:id="36"/>
+        <w:commentReference w:id="37"/>
       </w:r>
       <w:r>
         <w:t>Regions with NEM caps</w:t>
@@ -16703,7 +16774,7 @@
                 <w:color w:val="000000"/>
               </w:rPr>
             </w:pPr>
-            <w:commentRangeStart w:id="37"/>
+            <w:commentRangeStart w:id="38"/>
             <w:r>
               <w:rPr>
                 <w:rFonts w:ascii="Calibri" w:eastAsia="Times New Roman" w:hAnsi="Calibri" w:cs="Times New Roman"/>
@@ -16711,12 +16782,12 @@
               </w:rPr>
               <w:t>System Size Limit (kW)</w:t>
             </w:r>
-            <w:commentRangeEnd w:id="37"/>
+            <w:commentRangeEnd w:id="38"/>
             <w:r>
               <w:rPr>
                 <w:rStyle w:val="CommentReference"/>
               </w:rPr>
-              <w:commentReference w:id="37"/>
+              <w:commentReference w:id="38"/>
             </w:r>
           </w:p>
         </w:tc>
@@ -25073,7 +25144,7 @@
       <w:r>
         <w:t xml:space="preserve"> </w:t>
       </w:r>
-      <w:commentRangeStart w:id="38"/>
+      <w:commentRangeStart w:id="39"/>
       <w:r>
         <w:rPr>
           <w:color w:val="FF0000"/>
@@ -25101,12 +25172,12 @@
       <w:r>
         <w:t xml:space="preserve"> </w:t>
       </w:r>
-      <w:commentRangeEnd w:id="38"/>
+      <w:commentRangeEnd w:id="39"/>
       <w:r>
         <w:rPr>
           <w:rStyle w:val="CommentReference"/>
         </w:rPr>
-        <w:commentReference w:id="38"/>
+        <w:commentReference w:id="39"/>
       </w:r>
       <w:r>
         <w:t>.</w:t>
@@ -25199,7 +25270,7 @@
         </w:rPr>
         <w:br w:type="column"/>
       </w:r>
-      <w:bookmarkStart w:id="39" w:name="_Toc307504975"/>
+      <w:bookmarkStart w:id="40" w:name="_Toc307563719"/>
       <w:r>
         <w:t>2.</w:t>
       </w:r>
@@ -25212,7 +25283,7 @@
       <w:r>
         <w:t xml:space="preserve"> (Technology Agnostic)</w:t>
       </w:r>
-      <w:bookmarkEnd w:id="39"/>
+      <w:bookmarkEnd w:id="40"/>
     </w:p>
     <w:p>
       <w:pPr>
@@ -25230,50 +25301,23 @@
     <w:p>
       <w:pPr>
         <w:pStyle w:val="Heading4"/>
-        <w:rPr>
-          <w:highlight w:val="yellow"/>
-        </w:rPr>
-      </w:pPr>
-      <w:r>
-        <w:rPr>
-          <w:highlight w:val="yellow"/>
-        </w:rPr>
+      </w:pPr>
+      <w:r>
         <w:t>Default Settings (All Years)</w:t>
       </w:r>
     </w:p>
     <w:p>
       <w:r>
-        <w:rPr>
-          <w:highlight w:val="yellow"/>
-        </w:rPr>
         <w:t>The default settings for all model years in the dGen model is to use MMS curve</w:t>
       </w:r>
       <w:r>
-        <w:rPr>
-          <w:highlight w:val="yellow"/>
-        </w:rPr>
         <w:t>s</w:t>
       </w:r>
       <w:r>
-        <w:rPr>
-          <w:highlight w:val="yellow"/>
-        </w:rPr>
-        <w:t xml:space="preserve"> defined by Navigant (</w:t>
-      </w:r>
-      <w:r>
-        <w:t xml:space="preserve">Paidipati </w:t>
-      </w:r>
-      <w:r>
-        <w:t>et al</w:t>
-      </w:r>
-      <w:r>
-        <w:t xml:space="preserve">. </w:t>
-      </w:r>
-      <w:r>
-        <w:t>2008</w:t>
-      </w:r>
-      <w:r>
-        <w:t xml:space="preserve">) for host-owned systems and a MMS curve defined by Sigrin and Drury (2014) for leased systems. </w:t>
+        <w:t xml:space="preserve"> defined by Navigant (Paidipati et al. 2008) for host-owned systems and a MMS curve defined by Sigrin and</w:t>
+      </w:r>
+      <w:r>
+        <w:t xml:space="preserve"> Drury (2014) for leased systems. </w:t>
       </w:r>
       <w:r>
         <w:t>We have selected the</w:t>
@@ -25296,19 +25340,19 @@
       <w:r>
         <w:t xml:space="preserve"> for consistency with other NREL DER modeling studies (</w:t>
       </w:r>
-      <w:commentRangeStart w:id="40"/>
+      <w:commentRangeStart w:id="41"/>
       <w:r>
         <w:rPr>
           <w:color w:val="FF0000"/>
         </w:rPr>
         <w:t>SunShot Vision study</w:t>
       </w:r>
-      <w:commentRangeEnd w:id="40"/>
+      <w:commentRangeEnd w:id="41"/>
       <w:r>
         <w:rPr>
           <w:rStyle w:val="CommentReference"/>
         </w:rPr>
-        <w:commentReference w:id="40"/>
+        <w:commentReference w:id="41"/>
       </w:r>
       <w:r>
         <w:t>).</w:t>
@@ -25434,11 +25478,11 @@
       <w:r>
         <w:br w:type="column"/>
       </w:r>
-      <w:bookmarkStart w:id="41" w:name="_Toc307504976"/>
+      <w:bookmarkStart w:id="42" w:name="_Toc307563720"/>
       <w:r>
         <w:t>3 Non-Economic Drivers of Customer Adoption</w:t>
       </w:r>
-      <w:bookmarkEnd w:id="41"/>
+      <w:bookmarkEnd w:id="42"/>
     </w:p>
     <w:p>
       <w:pPr>
@@ -25629,20 +25673,11 @@
         <w:annotationRef/>
       </w:r>
       <w:r>
-        <w:t>Mike – Add these sections</w:t>
-      </w:r>
-      <w:r>
-        <w:t xml:space="preserve"> after starting PPT,</w:t>
-      </w:r>
-      <w:r>
-        <w:t xml:space="preserve"> if time </w:t>
-      </w:r>
-      <w:r>
-        <w:t>permits</w:t>
+        <w:t>Mike – Add these sections after starting PPT, if time permits</w:t>
       </w:r>
     </w:p>
   </w:comment>
-  <w:comment w:id="5" w:author="Michael Gleason" w:date="2015-10-26T18:54:00Z" w:initials="MG">
+  <w:comment w:id="6" w:author="Michael Gleason" w:date="2015-10-26T18:54:00Z" w:initials="MG">
     <w:p>
       <w:pPr>
         <w:pStyle w:val="CommentText"/>
@@ -25654,10 +25689,7 @@
         <w:annotationRef/>
       </w:r>
       <w:r>
-        <w:t xml:space="preserve">Ben: </w:t>
-      </w:r>
-      <w:r>
-        <w:t>Is it important to include any of the following:</w:t>
+        <w:t>Ben: Is it important to include any of the following:</w:t>
       </w:r>
     </w:p>
     <w:p>
@@ -25707,7 +25739,7 @@
       </w:pPr>
     </w:p>
   </w:comment>
-  <w:comment w:id="6" w:author="Michael Gleason" w:date="2015-10-26T18:54:00Z" w:initials="MG">
+  <w:comment w:id="7" w:author="Michael Gleason" w:date="2015-10-26T18:54:00Z" w:initials="MG">
     <w:p>
       <w:pPr>
         <w:pStyle w:val="CommentText"/>
@@ -25721,11 +25753,9 @@
       <w:r>
         <w:t>Ben – adding supporting references here</w:t>
       </w:r>
-      <w:bookmarkStart w:id="7" w:name="_GoBack"/>
-      <w:bookmarkEnd w:id="7"/>
     </w:p>
   </w:comment>
-  <w:comment w:id="9" w:author="Michael Gleason" w:date="2015-10-26T11:31:00Z" w:initials="MG">
+  <w:comment w:id="9" w:author="Michael Gleason" w:date="2015-10-26T12:45:00Z" w:initials="MG">
     <w:p>
       <w:pPr>
         <w:pStyle w:val="CommentText"/>
@@ -25737,11 +25767,11 @@
         <w:annotationRef/>
       </w:r>
       <w:r>
-        <w:t>Not sure if we want this level of detail here --- or should simply detail specific empirical sources for data here and then reference the dGen doc for the methodology…</w:t>
+        <w:t>Add to references</w:t>
       </w:r>
     </w:p>
   </w:comment>
-  <w:comment w:id="10" w:author="Michael Gleason" w:date="2015-10-26T12:45:00Z" w:initials="MG">
+  <w:comment w:id="10" w:author="Michael Gleason" w:date="2015-10-26T11:35:00Z" w:initials="MG">
     <w:p>
       <w:pPr>
         <w:pStyle w:val="CommentText"/>
@@ -25753,11 +25783,11 @@
         <w:annotationRef/>
       </w:r>
       <w:r>
-        <w:t>Add to references</w:t>
+        <w:t>Add additional sources here</w:t>
       </w:r>
     </w:p>
   </w:comment>
-  <w:comment w:id="11" w:author="Michael Gleason" w:date="2015-10-26T11:35:00Z" w:initials="MG">
+  <w:comment w:id="11" w:author="Michael Gleason" w:date="2015-10-26T11:45:00Z" w:initials="MG">
     <w:p>
       <w:pPr>
         <w:pStyle w:val="CommentText"/>
@@ -25769,11 +25799,11 @@
         <w:annotationRef/>
       </w:r>
       <w:r>
-        <w:t>Add additional sources here</w:t>
+        <w:t>Need to add names of companies here</w:t>
       </w:r>
     </w:p>
   </w:comment>
-  <w:comment w:id="12" w:author="Michael Gleason" w:date="2015-10-26T11:45:00Z" w:initials="MG">
+  <w:comment w:id="13" w:author="Michael Gleason" w:date="2015-10-26T13:04:00Z" w:initials="MG">
     <w:p>
       <w:pPr>
         <w:pStyle w:val="CommentText"/>
@@ -25785,11 +25815,11 @@
         <w:annotationRef/>
       </w:r>
       <w:r>
-        <w:t>Need to add names of companies here</w:t>
+        <w:t>Add explanation for this.</w:t>
       </w:r>
     </w:p>
   </w:comment>
-  <w:comment w:id="14" w:author="Michael Gleason" w:date="2015-10-26T13:04:00Z" w:initials="MG">
+  <w:comment w:id="14" w:author="Michael Gleason" w:date="2015-10-26T13:19:00Z" w:initials="MG">
     <w:p>
       <w:pPr>
         <w:pStyle w:val="CommentText"/>
@@ -25801,11 +25831,11 @@
         <w:annotationRef/>
       </w:r>
       <w:r>
-        <w:t>Add explanation for this.</w:t>
+        <w:t>I have no idea if this is feasible – just trying to ancipate what DOE will suggest.</w:t>
       </w:r>
     </w:p>
   </w:comment>
-  <w:comment w:id="15" w:author="Michael Gleason" w:date="2015-10-26T13:19:00Z" w:initials="MG">
+  <w:comment w:id="16" w:author="Michael Gleason" w:date="2015-10-26T16:46:00Z" w:initials="MG">
     <w:p>
       <w:pPr>
         <w:pStyle w:val="CommentText"/>
@@ -25817,11 +25847,11 @@
         <w:annotationRef/>
       </w:r>
       <w:r>
-        <w:t>I have no idea if this is feasible – just trying to ancipate what DOE will suggest.</w:t>
+        <w:t>Add specific data sources here</w:t>
       </w:r>
     </w:p>
   </w:comment>
-  <w:comment w:id="17" w:author="Michael Gleason" w:date="2015-10-26T16:46:00Z" w:initials="MG">
+  <w:comment w:id="17" w:author="Michael Gleason" w:date="2015-10-27T10:48:00Z" w:initials="MG">
     <w:p>
       <w:pPr>
         <w:pStyle w:val="CommentText"/>
@@ -25833,11 +25863,23 @@
         <w:annotationRef/>
       </w:r>
       <w:r>
-        <w:t>Add specific data sources here</w:t>
+        <w:t xml:space="preserve">Robert - </w:t>
+      </w:r>
+      <w:r>
+        <w:t>This is just an estimate</w:t>
+      </w:r>
+      <w:r>
+        <w:t xml:space="preserve"> of what these terms mean</w:t>
+      </w:r>
+      <w:r>
+        <w:t>.</w:t>
+      </w:r>
+      <w:r>
+        <w:t xml:space="preserve"> Please edit if necessary</w:t>
       </w:r>
     </w:p>
   </w:comment>
-  <w:comment w:id="18" w:author="Michael Gleason" w:date="2015-10-26T16:52:00Z" w:initials="MG">
+  <w:comment w:id="18" w:author="Michael Gleason" w:date="2015-10-27T10:50:00Z" w:initials="MG">
     <w:p>
       <w:pPr>
         <w:pStyle w:val="CommentText"/>
@@ -25849,7 +25891,7 @@
         <w:annotationRef/>
       </w:r>
       <w:r>
-        <w:t>This is just an estimate. Would be good to have a review.</w:t>
+        <w:t>Robert – have any of the power curves been reviewed by anyone else in the industry? If so, can you add references to specific reviewers.</w:t>
       </w:r>
     </w:p>
   </w:comment>
@@ -25901,7 +25943,7 @@
       </w:r>
     </w:p>
   </w:comment>
-  <w:comment w:id="22" w:author="Michael Gleason" w:date="2015-10-26T17:15:00Z" w:initials="MG">
+  <w:comment w:id="22" w:author="Michael Gleason" w:date="2015-10-27T10:19:00Z" w:initials="MG">
     <w:p>
       <w:pPr>
         <w:pStyle w:val="CommentText"/>
@@ -25917,7 +25959,7 @@
       </w:r>
     </w:p>
   </w:comment>
-  <w:comment w:id="24" w:author="Michael Gleason" w:date="2015-10-26T14:22:00Z" w:initials="MG">
+  <w:comment w:id="25" w:author="Michael Gleason" w:date="2015-10-26T14:22:00Z" w:initials="MG">
     <w:p>
       <w:pPr>
         <w:pStyle w:val="CommentText"/>
@@ -25933,7 +25975,7 @@
       </w:r>
     </w:p>
   </w:comment>
-  <w:comment w:id="25" w:author="Michael Gleason" w:date="2015-10-26T14:22:00Z" w:initials="MG">
+  <w:comment w:id="26" w:author="Michael Gleason" w:date="2015-10-26T14:22:00Z" w:initials="MG">
     <w:p>
       <w:pPr>
         <w:pStyle w:val="CommentText"/>
@@ -25949,7 +25991,7 @@
       </w:r>
     </w:p>
   </w:comment>
-  <w:comment w:id="26" w:author="Michael Gleason" w:date="2015-10-26T14:54:00Z" w:initials="MG">
+  <w:comment w:id="27" w:author="Michael Gleason" w:date="2015-10-26T14:54:00Z" w:initials="MG">
     <w:p>
       <w:pPr>
         <w:pStyle w:val="CommentText"/>
@@ -25977,7 +26019,7 @@
       </w:r>
     </w:p>
   </w:comment>
-  <w:comment w:id="27" w:author="Michael Gleason" w:date="2015-10-26T16:27:00Z" w:initials="MG">
+  <w:comment w:id="28" w:author="Michael Gleason" w:date="2015-10-26T16:27:00Z" w:initials="MG">
     <w:p>
       <w:pPr>
         <w:pStyle w:val="CommentText"/>
@@ -26005,7 +26047,7 @@
       </w:r>
     </w:p>
   </w:comment>
-  <w:comment w:id="28" w:author="Michael Gleason" w:date="2015-10-26T16:27:00Z" w:initials="MG">
+  <w:comment w:id="29" w:author="Michael Gleason" w:date="2015-10-26T16:27:00Z" w:initials="MG">
     <w:p>
       <w:pPr>
         <w:pStyle w:val="CommentText"/>
@@ -26033,7 +26075,7 @@
       </w:r>
     </w:p>
   </w:comment>
-  <w:comment w:id="29" w:author="Michael Gleason" w:date="2015-10-26T16:27:00Z" w:initials="MG">
+  <w:comment w:id="30" w:author="Michael Gleason" w:date="2015-10-26T16:27:00Z" w:initials="MG">
     <w:p>
       <w:pPr>
         <w:pStyle w:val="CommentText"/>
@@ -26061,7 +26103,7 @@
       </w:r>
     </w:p>
   </w:comment>
-  <w:comment w:id="30" w:author="Michael Gleason" w:date="2015-10-26T14:39:00Z" w:initials="MG">
+  <w:comment w:id="31" w:author="Michael Gleason" w:date="2015-10-26T14:39:00Z" w:initials="MG">
     <w:p>
       <w:pPr>
         <w:pStyle w:val="CommentText"/>
@@ -26077,7 +26119,7 @@
       </w:r>
     </w:p>
   </w:comment>
-  <w:comment w:id="31" w:author="Michael Gleason" w:date="2015-10-26T14:55:00Z" w:initials="MG">
+  <w:comment w:id="32" w:author="Michael Gleason" w:date="2015-10-26T14:55:00Z" w:initials="MG">
     <w:p>
       <w:pPr>
         <w:pStyle w:val="CommentText"/>
@@ -26099,7 +26141,7 @@
       </w:r>
     </w:p>
   </w:comment>
-  <w:comment w:id="32" w:author="Michael Gleason" w:date="2015-10-26T14:18:00Z" w:initials="MG">
+  <w:comment w:id="33" w:author="Michael Gleason" w:date="2015-10-26T14:18:00Z" w:initials="MG">
     <w:p>
       <w:pPr>
         <w:pStyle w:val="CommentText"/>
@@ -26115,7 +26157,7 @@
       </w:r>
     </w:p>
   </w:comment>
-  <w:comment w:id="33" w:author="Michael Gleason" w:date="2015-10-26T15:01:00Z" w:initials="MG">
+  <w:comment w:id="34" w:author="Michael Gleason" w:date="2015-10-26T15:01:00Z" w:initials="MG">
     <w:p>
       <w:pPr>
         <w:pStyle w:val="CommentText"/>
@@ -26131,7 +26173,7 @@
       </w:r>
     </w:p>
   </w:comment>
-  <w:comment w:id="36" w:author="Michael Gleason" w:date="2015-10-26T18:08:00Z" w:initials="MG">
+  <w:comment w:id="37" w:author="Michael Gleason" w:date="2015-10-26T18:08:00Z" w:initials="MG">
     <w:p>
       <w:pPr>
         <w:pStyle w:val="CommentText"/>
@@ -26147,7 +26189,7 @@
       </w:r>
     </w:p>
   </w:comment>
-  <w:comment w:id="37" w:author="Michael Gleason" w:date="2015-10-26T18:21:00Z" w:initials="MG">
+  <w:comment w:id="38" w:author="Michael Gleason" w:date="2015-10-26T18:21:00Z" w:initials="MG">
     <w:p>
       <w:pPr>
         <w:pStyle w:val="CommentText"/>
@@ -26163,7 +26205,7 @@
       </w:r>
     </w:p>
   </w:comment>
-  <w:comment w:id="38" w:author="Michael Gleason" w:date="2015-10-26T18:13:00Z" w:initials="MG">
+  <w:comment w:id="39" w:author="Michael Gleason" w:date="2015-10-26T18:13:00Z" w:initials="MG">
     <w:p>
       <w:pPr>
         <w:pStyle w:val="CommentText"/>
@@ -26179,7 +26221,7 @@
       </w:r>
     </w:p>
   </w:comment>
-  <w:comment w:id="40" w:author="Michael Gleason" w:date="2015-10-26T18:39:00Z" w:initials="MG">
+  <w:comment w:id="41" w:author="Michael Gleason" w:date="2015-10-26T18:39:00Z" w:initials="MG">
     <w:p>
       <w:pPr>
         <w:pStyle w:val="CommentText"/>

</xml_diff>